<commit_message>
feat(test): added more details in the questions and answers doc
</commit_message>
<xml_diff>
--- a/docs/Answers of Questions.docx
+++ b/docs/Answers of Questions.docx
@@ -168,6 +168,22 @@
       <w:r>
         <w:rPr/>
         <w:t>I may not get the same answer due to the number of random generation ranges. And also row shuffling (e.g. the train_test_split function is shuffle true by default).</w:t>
+      </w:r>
+    </w:p>
+    <w:p>
+      <w:pPr>
+        <w:pStyle w:val="Normal"/>
+        <w:numPr>
+          <w:ilvl w:val="0"/>
+          <w:numId w:val="3"/>
+        </w:numPr>
+        <w:bidi w:val="0"/>
+        <w:jc w:val="left"/>
+        <w:rPr/>
+      </w:pPr>
+      <w:r>
+        <w:rPr/>
+        <w:t>There will be unused code. In production level quality, there should not be any unused code.</w:t>
       </w:r>
     </w:p>
     <w:p>

</xml_diff>